<commit_message>
update erd, cho chuẩn
</commit_message>
<xml_diff>
--- a/document/map.docx
+++ b/document/map.docx
@@ -318,14 +318,42 @@
       <w:pPr>
         <w:ind w:left="720" w:hanging="720"/>
         <w:rPr>
-          <w:lang w:val="en-US"/>
-        </w:rPr>
-      </w:pPr>
-      <w:r>
-        <w:rPr>
-          <w:lang w:val="en-US"/>
-        </w:rPr>
-        <w:t>Tất cả n-n trừ “công ty đăng tin tuyển dụng 1-N”</w:t>
+          <w:u w:val="single"/>
+          <w:lang w:val="en-US"/>
+        </w:rPr>
+      </w:pPr>
+      <w:r>
+        <w:rPr>
+          <w:lang w:val="en-US"/>
+        </w:rPr>
+        <w:t>Danhgia(</w:t>
+      </w:r>
+      <w:r>
+        <w:rPr>
+          <w:u w:val="single"/>
+          <w:lang w:val="en-US"/>
+        </w:rPr>
+        <w:t>ngtimviecID,companyID</w:t>
+      </w:r>
+      <w:r>
+        <w:rPr>
+          <w:u w:val="single"/>
+          <w:lang w:val="en-US"/>
+        </w:rPr>
+        <w:t>,</w:t>
+      </w:r>
+      <w:r>
+        <w:rPr>
+          <w:lang w:val="en-US"/>
+        </w:rPr>
+        <w:t>Star,comment</w:t>
+      </w:r>
+      <w:r>
+        <w:rPr>
+          <w:u w:val="single"/>
+          <w:lang w:val="en-US"/>
+        </w:rPr>
+        <w:t>)</w:t>
       </w:r>
       <w:bookmarkStart w:id="0" w:name="_GoBack"/>
       <w:bookmarkEnd w:id="0"/>
@@ -334,22 +362,49 @@
       <w:pPr>
         <w:ind w:left="720" w:hanging="720"/>
         <w:rPr>
-          <w:u w:val="single"/>
-          <w:lang w:val="en-US"/>
-        </w:rPr>
-      </w:pPr>
-      <w:r>
-        <w:rPr>
-          <w:lang w:val="en-US"/>
-        </w:rPr>
-        <w:t>Danhgia(</w:t>
-      </w:r>
-      <w:r>
-        <w:rPr>
-          <w:u w:val="single"/>
-          <w:lang w:val="en-US"/>
-        </w:rPr>
-        <w:t>ngtimviecID,companyID</w:t>
+          <w:lang w:val="en-US"/>
+        </w:rPr>
+      </w:pPr>
+      <w:r>
+        <w:rPr>
+          <w:lang w:val="en-US"/>
+        </w:rPr>
+        <w:t>Dangki(</w:t>
+      </w:r>
+      <w:r>
+        <w:rPr>
+          <w:u w:val="single"/>
+          <w:lang w:val="en-US"/>
+        </w:rPr>
+        <w:t>tenDV,companyID</w:t>
+      </w:r>
+      <w:r>
+        <w:rPr>
+          <w:lang w:val="en-US"/>
+        </w:rPr>
+        <w:t>,ngayDK)</w:t>
+      </w:r>
+    </w:p>
+    <w:p>
+      <w:pPr>
+        <w:ind w:left="720" w:hanging="720"/>
+        <w:rPr>
+          <w:u w:val="single"/>
+          <w:lang w:val="en-US"/>
+        </w:rPr>
+      </w:pPr>
+      <w:r>
+        <w:rPr>
+          <w:lang w:val="en-US"/>
+        </w:rPr>
+        <w:t>Dapung(</w:t>
+      </w:r>
+      <w:r>
+        <w:rPr>
+          <w:u w:val="single"/>
+          <w:lang w:val="en-US"/>
+        </w:rPr>
+        <w:t>Tenkinang,ngtimviecID</w:t>
       </w:r>
       <w:r>
         <w:rPr>
@@ -363,27 +418,29 @@
       <w:pPr>
         <w:ind w:left="720" w:hanging="720"/>
         <w:rPr>
-          <w:lang w:val="en-US"/>
-        </w:rPr>
-      </w:pPr>
-      <w:r>
-        <w:rPr>
-          <w:lang w:val="en-US"/>
-        </w:rPr>
-        <w:t>Dangki(</w:t>
-      </w:r>
-      <w:r>
-        <w:rPr>
-          <w:u w:val="single"/>
-          <w:lang w:val="en-US"/>
-        </w:rPr>
-        <w:t>tenDV,companyID</w:t>
-      </w:r>
-      <w:r>
-        <w:rPr>
-          <w:lang w:val="en-US"/>
-        </w:rPr>
-        <w:t>,ngayDK)</w:t>
+          <w:u w:val="single"/>
+          <w:lang w:val="en-US"/>
+        </w:rPr>
+      </w:pPr>
+      <w:r>
+        <w:rPr>
+          <w:lang w:val="en-US"/>
+        </w:rPr>
+        <w:t>Co(</w:t>
+      </w:r>
+      <w:r>
+        <w:rPr>
+          <w:u w:val="single"/>
+          <w:lang w:val="en-US"/>
+        </w:rPr>
+        <w:t>TintuyendungID,VitriCV</w:t>
+      </w:r>
+      <w:r>
+        <w:rPr>
+          <w:u w:val="single"/>
+          <w:lang w:val="en-US"/>
+        </w:rPr>
+        <w:t>)</w:t>
       </w:r>
     </w:p>
     <w:p>
@@ -398,14 +455,14 @@
         <w:rPr>
           <w:lang w:val="en-US"/>
         </w:rPr>
-        <w:t>Dapung(</w:t>
-      </w:r>
-      <w:r>
-        <w:rPr>
-          <w:u w:val="single"/>
-          <w:lang w:val="en-US"/>
-        </w:rPr>
-        <w:t>Tenkinang,ngtimviecID</w:t>
+        <w:t>Tuyển(</w:t>
+      </w:r>
+      <w:r>
+        <w:rPr>
+          <w:u w:val="single"/>
+          <w:lang w:val="en-US"/>
+        </w:rPr>
+        <w:t>companyID,vitriCV</w:t>
       </w:r>
       <w:r>
         <w:rPr>
@@ -419,26 +476,72 @@
       <w:pPr>
         <w:ind w:left="720" w:hanging="720"/>
         <w:rPr>
-          <w:u w:val="single"/>
-          <w:lang w:val="en-US"/>
-        </w:rPr>
-      </w:pPr>
-      <w:r>
-        <w:rPr>
-          <w:lang w:val="en-US"/>
-        </w:rPr>
-        <w:t>Co(</w:t>
-      </w:r>
-      <w:r>
-        <w:rPr>
-          <w:u w:val="single"/>
-          <w:lang w:val="en-US"/>
-        </w:rPr>
-        <w:t>TintuyendungID,VitriCV</w:t>
-      </w:r>
-      <w:r>
-        <w:rPr>
-          <w:u w:val="single"/>
+          <w:lang w:val="en-US"/>
+        </w:rPr>
+      </w:pPr>
+      <w:r>
+        <w:rPr>
+          <w:lang w:val="en-US"/>
+        </w:rPr>
+        <w:t>Apply(</w:t>
+      </w:r>
+      <w:r>
+        <w:rPr>
+          <w:u w:val="single"/>
+          <w:lang w:val="en-US"/>
+        </w:rPr>
+        <w:t>tintuyendungID,ngtimviecID</w:t>
+      </w:r>
+      <w:r>
+        <w:rPr>
+          <w:lang w:val="en-US"/>
+        </w:rPr>
+        <w:t>,status,time,CV)</w:t>
+      </w:r>
+    </w:p>
+    <w:p>
+      <w:pPr>
+        <w:ind w:left="720" w:hanging="720"/>
+        <w:rPr>
+          <w:lang w:val="en-US"/>
+        </w:rPr>
+      </w:pPr>
+      <w:r>
+        <w:rPr>
+          <w:lang w:val="en-US"/>
+        </w:rPr>
+        <w:t>Doihoi(</w:t>
+      </w:r>
+      <w:r>
+        <w:rPr>
+          <w:u w:val="single"/>
+          <w:lang w:val="en-US"/>
+        </w:rPr>
+        <w:t>Tenkinang</w:t>
+      </w:r>
+      <w:r>
+        <w:rPr>
+          <w:u w:val="single"/>
+          <w:lang w:val="en-US"/>
+        </w:rPr>
+        <w:t>,</w:t>
+      </w:r>
+      <w:r>
+        <w:rPr>
+          <w:u w:val="single"/>
+          <w:lang w:val="en-US"/>
+        </w:rPr>
+        <w:t xml:space="preserve"> </w:t>
+      </w:r>
+      <w:r>
+        <w:rPr>
+          <w:u w:val="single"/>
+          <w:lang w:val="en-US"/>
+        </w:rPr>
+        <w:t>TintuyendungID</w:t>
+      </w:r>
+      <w:r>
+        <w:rPr>
           <w:lang w:val="en-US"/>
         </w:rPr>
         <w:t>)</w:t>
@@ -448,30 +551,9 @@
       <w:pPr>
         <w:ind w:left="720" w:hanging="720"/>
         <w:rPr>
-          <w:u w:val="single"/>
-          <w:lang w:val="en-US"/>
-        </w:rPr>
-      </w:pPr>
-      <w:r>
-        <w:rPr>
-          <w:lang w:val="en-US"/>
-        </w:rPr>
-        <w:t>Tuyển(</w:t>
-      </w:r>
-      <w:r>
-        <w:rPr>
-          <w:u w:val="single"/>
-          <w:lang w:val="en-US"/>
-        </w:rPr>
-        <w:t>companyID,vitriCV</w:t>
-      </w:r>
-      <w:r>
-        <w:rPr>
-          <w:u w:val="single"/>
-          <w:lang w:val="en-US"/>
-        </w:rPr>
-        <w:t>)</w:t>
-      </w:r>
+          <w:lang w:val="en-US"/>
+        </w:rPr>
+      </w:pPr>
     </w:p>
     <w:p>
       <w:pPr>
@@ -484,20 +566,25 @@
         <w:rPr>
           <w:lang w:val="en-US"/>
         </w:rPr>
-        <w:t>Apply(</w:t>
-      </w:r>
-      <w:r>
-        <w:rPr>
-          <w:u w:val="single"/>
-          <w:lang w:val="en-US"/>
-        </w:rPr>
-        <w:t>tintuyendungID,ngtimviecID</w:t>
-      </w:r>
-      <w:r>
-        <w:rPr>
-          <w:lang w:val="en-US"/>
-        </w:rPr>
-        <w:t>,status,time,CV)</w:t>
+        <w:t xml:space="preserve">Note: </w:t>
+      </w:r>
+      <w:r>
+        <w:rPr>
+          <w:lang w:val="en-US"/>
+        </w:rPr>
+        <w:t>Tất cả</w:t>
+      </w:r>
+      <w:r>
+        <w:rPr>
+          <w:lang w:val="en-US"/>
+        </w:rPr>
+        <w:t xml:space="preserve"> quan hệ đều </w:t>
+      </w:r>
+      <w:r>
+        <w:rPr>
+          <w:lang w:val="en-US"/>
+        </w:rPr>
+        <w:t xml:space="preserve"> n-n trừ “công ty đăng tin tuyển dụng 1-N”</w:t>
       </w:r>
     </w:p>
     <w:p>
@@ -507,46 +594,6 @@
           <w:lang w:val="en-US"/>
         </w:rPr>
       </w:pPr>
-      <w:r>
-        <w:rPr>
-          <w:lang w:val="en-US"/>
-        </w:rPr>
-        <w:t>Doihoi(</w:t>
-      </w:r>
-      <w:r>
-        <w:rPr>
-          <w:u w:val="single"/>
-          <w:lang w:val="en-US"/>
-        </w:rPr>
-        <w:t>Tenkinang</w:t>
-      </w:r>
-      <w:r>
-        <w:rPr>
-          <w:u w:val="single"/>
-          <w:lang w:val="en-US"/>
-        </w:rPr>
-        <w:t>,</w:t>
-      </w:r>
-      <w:r>
-        <w:rPr>
-          <w:u w:val="single"/>
-          <w:lang w:val="en-US"/>
-        </w:rPr>
-        <w:t xml:space="preserve"> </w:t>
-      </w:r>
-      <w:r>
-        <w:rPr>
-          <w:u w:val="single"/>
-          <w:lang w:val="en-US"/>
-        </w:rPr>
-        <w:t>TintuyendungID</w:t>
-      </w:r>
-      <w:r>
-        <w:rPr>
-          <w:lang w:val="en-US"/>
-        </w:rPr>
-        <w:t>)</w:t>
-      </w:r>
     </w:p>
     <w:p>
       <w:pPr>

</xml_diff>